<commit_message>
Bitcoin Stock to Flow answers
</commit_message>
<xml_diff>
--- a/Bitcoin Stock to Flow.docx
+++ b/Bitcoin Stock to Flow.docx
@@ -310,7 +310,23 @@
           <w:szCs w:val="24"/>
           <w:lang w:val="en-US"/>
         </w:rPr>
-        <w:t xml:space="preserve"> required for a valid block, a new block is created. On average, this happens about every 10 minutes, and these new blocks contain new bitcoins. The </w:t>
+        <w:t xml:space="preserve"> required for a valid block, a new block is created. On average, this happens about every 10 minutes, and these new blocks contain new </w:t>
+      </w:r>
+      <w:r>
+        <w:rPr>
+          <w:sz w:val="24"/>
+          <w:szCs w:val="24"/>
+          <w:lang w:val="en-US"/>
+        </w:rPr>
+        <w:t>B</w:t>
+      </w:r>
+      <w:r>
+        <w:rPr>
+          <w:sz w:val="24"/>
+          <w:szCs w:val="24"/>
+          <w:lang w:val="en-US"/>
+        </w:rPr>
+        <w:t xml:space="preserve">itcoins. The </w:t>
       </w:r>
       <w:r>
         <w:rPr>
@@ -326,15 +342,71 @@
           <w:szCs w:val="24"/>
           <w:lang w:val="en-US"/>
         </w:rPr>
-        <w:t>, the first transaction in each block, contains the block reward for the miner that found the block. The block reward comes with a subsidy. This subsidy consists of the fees that people pay for transactions in that block and the newly created coins. The subsidy starts at 50 bitcoins and is halved every 210,000 blocks (about 4 years). Ha</w:t>
-      </w:r>
-      <w:r>
-        <w:rPr>
-          <w:sz w:val="24"/>
-          <w:szCs w:val="24"/>
-          <w:lang w:val="en-US"/>
-        </w:rPr>
-        <w:t>lvings are very important for bitcoins money supply and SF as they cause monetary inflation (the supply growth rate) to be stepped and not smooth.</w:t>
+        <w:t xml:space="preserve">, the first transaction in each block, contains the block reward for the miner that found the block. The block reward comes with a subsidy. This subsidy consists of the fees that people pay for transactions in that block and the newly created coins. The subsidy starts at 50 </w:t>
+      </w:r>
+      <w:r>
+        <w:rPr>
+          <w:sz w:val="24"/>
+          <w:szCs w:val="24"/>
+          <w:lang w:val="en-US"/>
+        </w:rPr>
+        <w:t>Bitcoin</w:t>
+      </w:r>
+      <w:r>
+        <w:rPr>
+          <w:sz w:val="24"/>
+          <w:szCs w:val="24"/>
+          <w:lang w:val="en-US"/>
+        </w:rPr>
+        <w:t>s and is halved every 210,000 blocks (about 4 years). Ha</w:t>
+      </w:r>
+      <w:r>
+        <w:rPr>
+          <w:sz w:val="24"/>
+          <w:szCs w:val="24"/>
+          <w:lang w:val="en-US"/>
+        </w:rPr>
+        <w:t xml:space="preserve">lvings are very important for </w:t>
+      </w:r>
+      <w:r>
+        <w:rPr>
+          <w:sz w:val="24"/>
+          <w:szCs w:val="24"/>
+          <w:lang w:val="en-US"/>
+        </w:rPr>
+        <w:t xml:space="preserve">the money supply of </w:t>
+      </w:r>
+      <w:r>
+        <w:rPr>
+          <w:sz w:val="24"/>
+          <w:szCs w:val="24"/>
+          <w:lang w:val="en-US"/>
+        </w:rPr>
+        <w:t>Bitcoin</w:t>
+      </w:r>
+      <w:r>
+        <w:rPr>
+          <w:sz w:val="24"/>
+          <w:szCs w:val="24"/>
+          <w:lang w:val="en-US"/>
+        </w:rPr>
+        <w:t xml:space="preserve">s and </w:t>
+      </w:r>
+      <w:r>
+        <w:rPr>
+          <w:sz w:val="24"/>
+          <w:szCs w:val="24"/>
+          <w:lang w:val="en-US"/>
+        </w:rPr>
+        <w:t xml:space="preserve">their </w:t>
+      </w:r>
+      <w:r>
+        <w:rPr>
+          <w:sz w:val="24"/>
+          <w:szCs w:val="24"/>
+          <w:lang w:val="en-US"/>
+        </w:rPr>
+        <w:t>SF as they cause monetary inflation (the supply growth rate) to be stepped and not smooth.</w:t>
       </w:r>
     </w:p>
     <w:p>
@@ -393,7 +465,23 @@
           <w:szCs w:val="24"/>
           <w:lang w:val="en-US"/>
         </w:rPr>
-        <w:t xml:space="preserve">where he runs a linear regression using the natural logarithm of the SF metric of bitcoin as the independent variable and the USD market capitalization as the dependent variable. He forecasts </w:t>
+        <w:t xml:space="preserve">where he runs a linear regression using the natural logarithm of the SF metric of </w:t>
+      </w:r>
+      <w:r>
+        <w:rPr>
+          <w:sz w:val="24"/>
+          <w:szCs w:val="24"/>
+          <w:lang w:val="en-US"/>
+        </w:rPr>
+        <w:t>Bitcoin</w:t>
+      </w:r>
+      <w:r>
+        <w:rPr>
+          <w:sz w:val="24"/>
+          <w:szCs w:val="24"/>
+          <w:lang w:val="en-US"/>
+        </w:rPr>
+        <w:t xml:space="preserve"> as the independent variable and the USD market capitalization as the dependent variable. He forecasts </w:t>
       </w:r>
       <w:r>
         <w:rPr>
@@ -409,7 +497,39 @@
           <w:szCs w:val="24"/>
           <w:lang w:val="en-US"/>
         </w:rPr>
-        <w:t>by the next halving of bitcoin, which would be May 2020, the price for a bitcoin would be $55,000 with an SF of 50</w:t>
+        <w:t xml:space="preserve">by the next halving of </w:t>
+      </w:r>
+      <w:r>
+        <w:rPr>
+          <w:sz w:val="24"/>
+          <w:szCs w:val="24"/>
+          <w:lang w:val="en-US"/>
+        </w:rPr>
+        <w:t>Bitcoin</w:t>
+      </w:r>
+      <w:r>
+        <w:rPr>
+          <w:sz w:val="24"/>
+          <w:szCs w:val="24"/>
+          <w:lang w:val="en-US"/>
+        </w:rPr>
+        <w:t xml:space="preserve">, which would be May 2020, the price for a </w:t>
+      </w:r>
+      <w:r>
+        <w:rPr>
+          <w:sz w:val="24"/>
+          <w:szCs w:val="24"/>
+          <w:lang w:val="en-US"/>
+        </w:rPr>
+        <w:t>Bitcoin</w:t>
+      </w:r>
+      <w:r>
+        <w:rPr>
+          <w:sz w:val="24"/>
+          <w:szCs w:val="24"/>
+          <w:lang w:val="en-US"/>
+        </w:rPr>
+        <w:t xml:space="preserve"> would be $55,000 with an SF of 50</w:t>
       </w:r>
       <w:r>
         <w:rPr>
@@ -468,7 +588,23 @@
           <w:szCs w:val="24"/>
           <w:lang w:val="en-US"/>
         </w:rPr>
-        <w:t xml:space="preserve"> that the SF model applies only to bitcoin and is unrealistic. The market capitalization for gold has held valuations between $60 billion to $9 trillion, all at the same SF value of 60. A range of $8 trillion is not very indicative of explanatory power and lends itself to the obvious conclusion that factors other than the supply rate of gold </w:t>
+        <w:t xml:space="preserve"> that the SF model applies only to </w:t>
+      </w:r>
+      <w:r>
+        <w:rPr>
+          <w:sz w:val="24"/>
+          <w:szCs w:val="24"/>
+          <w:lang w:val="en-US"/>
+        </w:rPr>
+        <w:t>Bitcoin</w:t>
+      </w:r>
+      <w:r>
+        <w:rPr>
+          <w:sz w:val="24"/>
+          <w:szCs w:val="24"/>
+          <w:lang w:val="en-US"/>
+        </w:rPr>
+        <w:t xml:space="preserve"> and is unrealistic. The market capitalization for gold has held valuations between $60 billion to $9 trillion, all at the same SF value of 60. A range of $8 trillion is not very indicative of explanatory power and lends itself to the obvious conclusion that factors other than the supply rate of gold </w:t>
       </w:r>
       <w:r>
         <w:rPr>
@@ -484,7 +620,23 @@
           <w:szCs w:val="24"/>
           <w:lang w:val="en-US"/>
         </w:rPr>
-        <w:t xml:space="preserve"> its USD valuation, and so the USD valuation of bitcoin is subject to change due to other factors.</w:t>
+        <w:t xml:space="preserve"> its USD valuation, and so the USD valuation of </w:t>
+      </w:r>
+      <w:r>
+        <w:rPr>
+          <w:sz w:val="24"/>
+          <w:szCs w:val="24"/>
+          <w:lang w:val="en-US"/>
+        </w:rPr>
+        <w:t>Bitcoin</w:t>
+      </w:r>
+      <w:r>
+        <w:rPr>
+          <w:sz w:val="24"/>
+          <w:szCs w:val="24"/>
+          <w:lang w:val="en-US"/>
+        </w:rPr>
+        <w:t xml:space="preserve"> is subject to change due to other factors.</w:t>
       </w:r>
     </w:p>
     <w:p>
@@ -503,15 +655,47 @@
           <w:szCs w:val="24"/>
           <w:lang w:val="en-US"/>
         </w:rPr>
-        <w:t>Despite the forecasted predicted price for bitcoin by May 2020, t</w:t>
-      </w:r>
-      <w:r>
-        <w:rPr>
-          <w:sz w:val="24"/>
-          <w:szCs w:val="24"/>
-          <w:lang w:val="en-US"/>
-        </w:rPr>
-        <w:t xml:space="preserve">he highest price bitcoin </w:t>
+        <w:t xml:space="preserve">Despite the forecasted predicted price for </w:t>
+      </w:r>
+      <w:r>
+        <w:rPr>
+          <w:sz w:val="24"/>
+          <w:szCs w:val="24"/>
+          <w:lang w:val="en-US"/>
+        </w:rPr>
+        <w:t>Bitcoin</w:t>
+      </w:r>
+      <w:r>
+        <w:rPr>
+          <w:sz w:val="24"/>
+          <w:szCs w:val="24"/>
+          <w:lang w:val="en-US"/>
+        </w:rPr>
+        <w:t xml:space="preserve"> by May 2020, t</w:t>
+      </w:r>
+      <w:r>
+        <w:rPr>
+          <w:sz w:val="24"/>
+          <w:szCs w:val="24"/>
+          <w:lang w:val="en-US"/>
+        </w:rPr>
+        <w:t xml:space="preserve">he highest price </w:t>
+      </w:r>
+      <w:r>
+        <w:rPr>
+          <w:sz w:val="24"/>
+          <w:szCs w:val="24"/>
+          <w:lang w:val="en-US"/>
+        </w:rPr>
+        <w:t>Bitcoin</w:t>
+      </w:r>
+      <w:r>
+        <w:rPr>
+          <w:sz w:val="24"/>
+          <w:szCs w:val="24"/>
+          <w:lang w:val="en-US"/>
+        </w:rPr>
+        <w:t xml:space="preserve"> </w:t>
       </w:r>
       <w:r>
         <w:rPr>
@@ -576,7 +760,23 @@
           <w:szCs w:val="24"/>
           <w:lang w:val="en-US"/>
         </w:rPr>
-        <w:t xml:space="preserve"> of September 2020, bitcoin trades for a high of $10,586 and a low of $10,398</w:t>
+        <w:t xml:space="preserve"> of September 2020, </w:t>
+      </w:r>
+      <w:r>
+        <w:rPr>
+          <w:sz w:val="24"/>
+          <w:szCs w:val="24"/>
+          <w:lang w:val="en-US"/>
+        </w:rPr>
+        <w:t>Bitcoin</w:t>
+      </w:r>
+      <w:r>
+        <w:rPr>
+          <w:sz w:val="24"/>
+          <w:szCs w:val="24"/>
+          <w:lang w:val="en-US"/>
+        </w:rPr>
+        <w:t xml:space="preserve"> trades for a high of $10,586 and a low of $10,398</w:t>
       </w:r>
       <w:r>
         <w:rPr>
@@ -608,7 +808,23 @@
           <w:szCs w:val="24"/>
           <w:lang w:val="en-US"/>
         </w:rPr>
-        <w:t xml:space="preserve">seen as a result of its over-reliance on the bitcoin SF value and its scarcity </w:t>
+        <w:t xml:space="preserve">seen as a result of its over-reliance on the </w:t>
+      </w:r>
+      <w:r>
+        <w:rPr>
+          <w:sz w:val="24"/>
+          <w:szCs w:val="24"/>
+          <w:lang w:val="en-US"/>
+        </w:rPr>
+        <w:t>Bitcoin</w:t>
+      </w:r>
+      <w:r>
+        <w:rPr>
+          <w:sz w:val="24"/>
+          <w:szCs w:val="24"/>
+          <w:lang w:val="en-US"/>
+        </w:rPr>
+        <w:t xml:space="preserve"> SF value and its scarcity </w:t>
       </w:r>
       <w:r>
         <w:rPr>
@@ -719,6 +935,484 @@
           <w:lang w:val="en-US"/>
         </w:rPr>
         <w:t>by doubling Bitcoin sent to them caused a massive frenzy, and in turn, a loss of trust for the cryptocurrency.</w:t>
+      </w:r>
+    </w:p>
+    <w:p>
+      <w:pPr>
+        <w:pStyle w:val="ListParagraph"/>
+        <w:numPr>
+          <w:ilvl w:val="0"/>
+          <w:numId w:val="1"/>
+        </w:numPr>
+        <w:jc w:val="both"/>
+        <w:rPr>
+          <w:sz w:val="24"/>
+          <w:szCs w:val="24"/>
+          <w:lang w:val="en-US"/>
+        </w:rPr>
+      </w:pPr>
+      <w:r>
+        <w:rPr>
+          <w:sz w:val="24"/>
+          <w:szCs w:val="24"/>
+          <w:lang w:val="en-US"/>
+        </w:rPr>
+        <w:t>Political Events and Stability: Political events also play a role. Recently, investors in</w:t>
+      </w:r>
+      <w:r>
+        <w:rPr>
+          <w:sz w:val="24"/>
+          <w:szCs w:val="24"/>
+          <w:lang w:val="en-US"/>
+        </w:rPr>
+        <w:t xml:space="preserve"> </w:t>
+      </w:r>
+      <w:r>
+        <w:rPr>
+          <w:sz w:val="24"/>
+          <w:szCs w:val="24"/>
+          <w:lang w:val="en-US"/>
+        </w:rPr>
+        <w:t xml:space="preserve">certain countries can use </w:t>
+      </w:r>
+      <w:r>
+        <w:rPr>
+          <w:sz w:val="24"/>
+          <w:szCs w:val="24"/>
+          <w:lang w:val="en-US"/>
+        </w:rPr>
+        <w:t>Bitcoin</w:t>
+      </w:r>
+      <w:r>
+        <w:rPr>
+          <w:sz w:val="24"/>
+          <w:szCs w:val="24"/>
+          <w:lang w:val="en-US"/>
+        </w:rPr>
+        <w:t>s as a way to shore up investments and cut losses in</w:t>
+      </w:r>
+      <w:r>
+        <w:rPr>
+          <w:sz w:val="24"/>
+          <w:szCs w:val="24"/>
+          <w:lang w:val="en-US"/>
+        </w:rPr>
+        <w:t xml:space="preserve"> </w:t>
+      </w:r>
+      <w:r>
+        <w:rPr>
+          <w:sz w:val="24"/>
+          <w:szCs w:val="24"/>
+          <w:lang w:val="en-US"/>
+        </w:rPr>
+        <w:t xml:space="preserve">traditional currencies. For instance, during the </w:t>
+      </w:r>
+      <w:r>
+        <w:rPr>
+          <w:sz w:val="24"/>
+          <w:szCs w:val="24"/>
+          <w:lang w:val="en-US"/>
+        </w:rPr>
+        <w:t>Greek</w:t>
+      </w:r>
+      <w:r>
+        <w:rPr>
+          <w:sz w:val="24"/>
+          <w:szCs w:val="24"/>
+          <w:lang w:val="en-US"/>
+        </w:rPr>
+        <w:t xml:space="preserve"> crisis of 2015, several </w:t>
+      </w:r>
+      <w:r>
+        <w:rPr>
+          <w:sz w:val="24"/>
+          <w:szCs w:val="24"/>
+          <w:lang w:val="en-US"/>
+        </w:rPr>
+        <w:t xml:space="preserve">Greek </w:t>
+      </w:r>
+      <w:r>
+        <w:rPr>
+          <w:sz w:val="24"/>
+          <w:szCs w:val="24"/>
+          <w:lang w:val="en-US"/>
+        </w:rPr>
+        <w:t xml:space="preserve">investors were found to up their purchase and investment in </w:t>
+      </w:r>
+      <w:r>
+        <w:rPr>
+          <w:sz w:val="24"/>
+          <w:szCs w:val="24"/>
+          <w:lang w:val="en-US"/>
+        </w:rPr>
+        <w:t>B</w:t>
+      </w:r>
+      <w:r>
+        <w:rPr>
+          <w:sz w:val="24"/>
+          <w:szCs w:val="24"/>
+          <w:lang w:val="en-US"/>
+        </w:rPr>
+        <w:t>itcoin to</w:t>
+      </w:r>
+      <w:r>
+        <w:rPr>
+          <w:sz w:val="24"/>
+          <w:szCs w:val="24"/>
+          <w:lang w:val="en-US"/>
+        </w:rPr>
+        <w:t xml:space="preserve"> </w:t>
+      </w:r>
+      <w:r>
+        <w:rPr>
+          <w:sz w:val="24"/>
+          <w:szCs w:val="24"/>
+          <w:lang w:val="en-US"/>
+        </w:rPr>
+        <w:t xml:space="preserve">protect their traditional holdings in several </w:t>
+      </w:r>
+      <w:r>
+        <w:rPr>
+          <w:sz w:val="24"/>
+          <w:szCs w:val="24"/>
+          <w:lang w:val="en-US"/>
+        </w:rPr>
+        <w:t>Greek</w:t>
+      </w:r>
+      <w:r>
+        <w:rPr>
+          <w:sz w:val="24"/>
+          <w:szCs w:val="24"/>
+          <w:lang w:val="en-US"/>
+        </w:rPr>
+        <w:t xml:space="preserve"> businesses. Other political events</w:t>
+      </w:r>
+      <w:r>
+        <w:rPr>
+          <w:sz w:val="24"/>
+          <w:szCs w:val="24"/>
+          <w:lang w:val="en-US"/>
+        </w:rPr>
+        <w:t xml:space="preserve"> </w:t>
+      </w:r>
+      <w:r>
+        <w:rPr>
+          <w:sz w:val="24"/>
+          <w:szCs w:val="24"/>
+          <w:lang w:val="en-US"/>
+        </w:rPr>
+        <w:t>like the British leaving the European Union and the cold business war between China</w:t>
+      </w:r>
+      <w:r>
+        <w:rPr>
+          <w:sz w:val="24"/>
+          <w:szCs w:val="24"/>
+          <w:lang w:val="en-US"/>
+        </w:rPr>
+        <w:t xml:space="preserve"> </w:t>
+      </w:r>
+      <w:r>
+        <w:rPr>
+          <w:sz w:val="24"/>
+          <w:szCs w:val="24"/>
+          <w:lang w:val="en-US"/>
+        </w:rPr>
+        <w:t xml:space="preserve">and </w:t>
+      </w:r>
+      <w:r>
+        <w:rPr>
+          <w:sz w:val="24"/>
+          <w:szCs w:val="24"/>
+          <w:lang w:val="en-US"/>
+        </w:rPr>
+        <w:t xml:space="preserve">the </w:t>
+      </w:r>
+      <w:r>
+        <w:rPr>
+          <w:sz w:val="24"/>
+          <w:szCs w:val="24"/>
+          <w:lang w:val="en-US"/>
+        </w:rPr>
+        <w:t xml:space="preserve">US have also influenced the value </w:t>
+      </w:r>
+      <w:r>
+        <w:rPr>
+          <w:sz w:val="24"/>
+          <w:szCs w:val="24"/>
+          <w:lang w:val="en-US"/>
+        </w:rPr>
+        <w:t>B</w:t>
+      </w:r>
+      <w:r>
+        <w:rPr>
+          <w:sz w:val="24"/>
+          <w:szCs w:val="24"/>
+          <w:lang w:val="en-US"/>
+        </w:rPr>
+        <w:t>itcoins are traded or produced.</w:t>
+      </w:r>
+    </w:p>
+    <w:p>
+      <w:pPr>
+        <w:pStyle w:val="ListParagraph"/>
+        <w:numPr>
+          <w:ilvl w:val="0"/>
+          <w:numId w:val="1"/>
+        </w:numPr>
+        <w:jc w:val="both"/>
+        <w:rPr>
+          <w:sz w:val="24"/>
+          <w:szCs w:val="24"/>
+          <w:lang w:val="en-US"/>
+        </w:rPr>
+      </w:pPr>
+      <w:r>
+        <w:rPr>
+          <w:sz w:val="24"/>
+          <w:szCs w:val="24"/>
+          <w:lang w:val="en-US"/>
+        </w:rPr>
+        <w:t>Trust and Media Speculations: Social and traditional media now govern who</w:t>
+      </w:r>
+      <w:r>
+        <w:rPr>
+          <w:sz w:val="24"/>
+          <w:szCs w:val="24"/>
+          <w:lang w:val="en-US"/>
+        </w:rPr>
+        <w:t>m</w:t>
+      </w:r>
+      <w:r>
+        <w:rPr>
+          <w:sz w:val="24"/>
+          <w:szCs w:val="24"/>
+          <w:lang w:val="en-US"/>
+        </w:rPr>
+        <w:t xml:space="preserve"> people</w:t>
+      </w:r>
+      <w:r>
+        <w:rPr>
+          <w:sz w:val="24"/>
+          <w:szCs w:val="24"/>
+          <w:lang w:val="en-US"/>
+        </w:rPr>
+        <w:t xml:space="preserve"> </w:t>
+      </w:r>
+      <w:r>
+        <w:rPr>
+          <w:sz w:val="24"/>
+          <w:szCs w:val="24"/>
+          <w:lang w:val="en-US"/>
+        </w:rPr>
+        <w:t>trust and influence the decisions they take from sales to purchases and investments.</w:t>
+      </w:r>
+      <w:r>
+        <w:rPr>
+          <w:sz w:val="24"/>
+          <w:szCs w:val="24"/>
+          <w:lang w:val="en-US"/>
+        </w:rPr>
+        <w:t xml:space="preserve"> </w:t>
+      </w:r>
+      <w:r>
+        <w:rPr>
+          <w:sz w:val="24"/>
+          <w:szCs w:val="24"/>
+          <w:lang w:val="en-US"/>
+        </w:rPr>
+        <w:t xml:space="preserve">This plays a role too in influencing the value of </w:t>
+      </w:r>
+      <w:r>
+        <w:rPr>
+          <w:sz w:val="24"/>
+          <w:szCs w:val="24"/>
+          <w:lang w:val="en-US"/>
+        </w:rPr>
+        <w:t>B</w:t>
+      </w:r>
+      <w:r>
+        <w:rPr>
+          <w:sz w:val="24"/>
+          <w:szCs w:val="24"/>
+          <w:lang w:val="en-US"/>
+        </w:rPr>
+        <w:t xml:space="preserve">itcoin. During the </w:t>
+      </w:r>
+      <w:r>
+        <w:rPr>
+          <w:sz w:val="24"/>
+          <w:szCs w:val="24"/>
+          <w:lang w:val="en-US"/>
+        </w:rPr>
+        <w:t>B</w:t>
+      </w:r>
+      <w:r>
+        <w:rPr>
+          <w:sz w:val="24"/>
+          <w:szCs w:val="24"/>
+          <w:lang w:val="en-US"/>
+        </w:rPr>
+        <w:t>itcoin hack, or</w:t>
+      </w:r>
+      <w:r>
+        <w:rPr>
+          <w:sz w:val="24"/>
+          <w:szCs w:val="24"/>
+          <w:lang w:val="en-US"/>
+        </w:rPr>
+        <w:t xml:space="preserve"> </w:t>
+      </w:r>
+      <w:r>
+        <w:rPr>
+          <w:sz w:val="24"/>
+          <w:szCs w:val="24"/>
+          <w:lang w:val="en-US"/>
+        </w:rPr>
+        <w:t xml:space="preserve">when the </w:t>
+      </w:r>
+      <w:r>
+        <w:rPr>
+          <w:sz w:val="24"/>
+          <w:szCs w:val="24"/>
+          <w:lang w:val="en-US"/>
+        </w:rPr>
+        <w:t>B</w:t>
+      </w:r>
+      <w:r>
+        <w:rPr>
+          <w:sz w:val="24"/>
+          <w:szCs w:val="24"/>
+          <w:lang w:val="en-US"/>
+        </w:rPr>
+        <w:t xml:space="preserve">itcoin community </w:t>
+      </w:r>
+      <w:r>
+        <w:rPr>
+          <w:sz w:val="24"/>
+          <w:szCs w:val="24"/>
+          <w:lang w:val="en-US"/>
+        </w:rPr>
+        <w:t>was unable to</w:t>
+      </w:r>
+      <w:r>
+        <w:rPr>
+          <w:sz w:val="24"/>
+          <w:szCs w:val="24"/>
+          <w:lang w:val="en-US"/>
+        </w:rPr>
+        <w:t xml:space="preserve"> get a consensus on certain </w:t>
+      </w:r>
+      <w:r>
+        <w:rPr>
+          <w:sz w:val="24"/>
+          <w:szCs w:val="24"/>
+          <w:lang w:val="en-US"/>
+        </w:rPr>
+        <w:t>B</w:t>
+      </w:r>
+      <w:r>
+        <w:rPr>
+          <w:sz w:val="24"/>
+          <w:szCs w:val="24"/>
+          <w:lang w:val="en-US"/>
+        </w:rPr>
+        <w:t>itcoin protocols,</w:t>
+      </w:r>
+      <w:r>
+        <w:rPr>
+          <w:sz w:val="24"/>
+          <w:szCs w:val="24"/>
+          <w:lang w:val="en-US"/>
+        </w:rPr>
+        <w:t xml:space="preserve"> </w:t>
+      </w:r>
+      <w:r>
+        <w:rPr>
+          <w:sz w:val="24"/>
+          <w:szCs w:val="24"/>
+          <w:lang w:val="en-US"/>
+        </w:rPr>
+        <w:t xml:space="preserve">the price for </w:t>
+      </w:r>
+      <w:r>
+        <w:rPr>
+          <w:sz w:val="24"/>
+          <w:szCs w:val="24"/>
+          <w:lang w:val="en-US"/>
+        </w:rPr>
+        <w:t>B</w:t>
+      </w:r>
+      <w:r>
+        <w:rPr>
+          <w:sz w:val="24"/>
+          <w:szCs w:val="24"/>
+          <w:lang w:val="en-US"/>
+        </w:rPr>
+        <w:t xml:space="preserve">itcoins dropped. Some even sold off their </w:t>
+      </w:r>
+      <w:r>
+        <w:rPr>
+          <w:sz w:val="24"/>
+          <w:szCs w:val="24"/>
+          <w:lang w:val="en-US"/>
+        </w:rPr>
+        <w:t>B</w:t>
+      </w:r>
+      <w:r>
+        <w:rPr>
+          <w:sz w:val="24"/>
+          <w:szCs w:val="24"/>
+          <w:lang w:val="en-US"/>
+        </w:rPr>
+        <w:t>itcoins due to the fear of</w:t>
+      </w:r>
+      <w:r>
+        <w:rPr>
+          <w:sz w:val="24"/>
+          <w:szCs w:val="24"/>
+          <w:lang w:val="en-US"/>
+        </w:rPr>
+        <w:t xml:space="preserve"> </w:t>
+      </w:r>
+      <w:r>
+        <w:rPr>
+          <w:sz w:val="24"/>
+          <w:szCs w:val="24"/>
+          <w:lang w:val="en-US"/>
+        </w:rPr>
+        <w:t xml:space="preserve">having their </w:t>
+      </w:r>
+      <w:r>
+        <w:rPr>
+          <w:sz w:val="24"/>
+          <w:szCs w:val="24"/>
+          <w:lang w:val="en-US"/>
+        </w:rPr>
+        <w:t>B</w:t>
+      </w:r>
+      <w:r>
+        <w:rPr>
+          <w:sz w:val="24"/>
+          <w:szCs w:val="24"/>
+          <w:lang w:val="en-US"/>
+        </w:rPr>
+        <w:t>itcoins stolen from their wallets. News propagates so fast now through</w:t>
+      </w:r>
+      <w:r>
+        <w:rPr>
+          <w:sz w:val="24"/>
+          <w:szCs w:val="24"/>
+          <w:lang w:val="en-US"/>
+        </w:rPr>
+        <w:t xml:space="preserve"> </w:t>
+      </w:r>
+      <w:r>
+        <w:rPr>
+          <w:sz w:val="24"/>
+          <w:szCs w:val="24"/>
+          <w:lang w:val="en-US"/>
+        </w:rPr>
+        <w:t>the media we run, and people are acting on them.</w:t>
       </w:r>
     </w:p>
     <w:p>

</xml_diff>